<commit_message>
changed names and the link to the repo
</commit_message>
<xml_diff>
--- a/Dokumente/M122_Testvorschrift_Afkhami_Greil.docx
+++ b/Dokumente/M122_Testvorschrift_Afkhami_Greil.docx
@@ -64,7 +64,14 @@
                 <w:sz w:val="18"/>
                 <w:szCs w:val="18"/>
               </w:rPr>
-              <w:t xml:space="preserve"> Greil</w:t>
+              <w:t xml:space="preserve"> </w:t>
+            </w:r>
+            <w:r>
+              <w:rPr>
+                <w:sz w:val="18"/>
+                <w:szCs w:val="18"/>
+              </w:rPr>
+              <w:t>Afkhami</w:t>
             </w:r>
           </w:p>
         </w:tc>
@@ -90,7 +97,13 @@
               <w:rPr>
                 <w:sz w:val="18"/>
               </w:rPr>
-              <w:t xml:space="preserve"> Daniel</w:t>
+              <w:t xml:space="preserve"> </w:t>
+            </w:r>
+            <w:r>
+              <w:rPr>
+                <w:sz w:val="18"/>
+              </w:rPr>
+              <w:t>Sorusch</w:t>
             </w:r>
           </w:p>
         </w:tc>
@@ -503,7 +516,6 @@
           <w:lang w:eastAsia="de-DE"/>
         </w:rPr>
       </w:pPr>
-      <w:proofErr w:type="spellStart"/>
       <w:r>
         <w:rPr>
           <w:color w:val="4F81BD" w:themeColor="accent1"/>
@@ -516,15 +528,7 @@
           <w:color w:val="4F81BD" w:themeColor="accent1"/>
           <w:lang w:eastAsia="de-DE"/>
         </w:rPr>
-        <w:t>Gui</w:t>
-      </w:r>
-      <w:proofErr w:type="spellEnd"/>
-      <w:r>
-        <w:rPr>
-          <w:color w:val="4F81BD" w:themeColor="accent1"/>
-          <w:lang w:eastAsia="de-DE"/>
-        </w:rPr>
-        <w:t xml:space="preserve"> Repository</w:t>
+        <w:t>Gui Repository</w:t>
       </w:r>
       <w:r>
         <w:rPr>
@@ -554,21 +558,12 @@
           <w:lang w:eastAsia="de-DE"/>
         </w:rPr>
       </w:pPr>
-      <w:proofErr w:type="spellStart"/>
       <w:r>
         <w:rPr>
           <w:color w:val="4F81BD" w:themeColor="accent1"/>
           <w:lang w:eastAsia="de-DE"/>
         </w:rPr>
-        <w:t>Git</w:t>
-      </w:r>
-      <w:proofErr w:type="spellEnd"/>
-      <w:r>
-        <w:rPr>
-          <w:color w:val="4F81BD" w:themeColor="accent1"/>
-          <w:lang w:eastAsia="de-DE"/>
-        </w:rPr>
-        <w:t xml:space="preserve"> muss installiert sein</w:t>
+        <w:t>Git muss installiert sein</w:t>
       </w:r>
       <w:r>
         <w:rPr>
@@ -689,33 +684,8 @@
           <w:color w:val="4F81BD" w:themeColor="accent1"/>
           <w:lang w:eastAsia="de-DE"/>
         </w:rPr>
-        <w:t xml:space="preserve"> </w:t>
+        <w:t xml:space="preserve"> Git repository</w:t>
       </w:r>
-      <w:proofErr w:type="spellStart"/>
-      <w:r>
-        <w:rPr>
-          <w:color w:val="4F81BD" w:themeColor="accent1"/>
-          <w:lang w:eastAsia="de-DE"/>
-        </w:rPr>
-        <w:t>Git</w:t>
-      </w:r>
-      <w:proofErr w:type="spellEnd"/>
-      <w:r>
-        <w:rPr>
-          <w:color w:val="4F81BD" w:themeColor="accent1"/>
-          <w:lang w:eastAsia="de-DE"/>
-        </w:rPr>
-        <w:t xml:space="preserve"> </w:t>
-      </w:r>
-      <w:proofErr w:type="spellStart"/>
-      <w:r>
-        <w:rPr>
-          <w:color w:val="4F81BD" w:themeColor="accent1"/>
-          <w:lang w:eastAsia="de-DE"/>
-        </w:rPr>
-        <w:t>repository</w:t>
-      </w:r>
-      <w:proofErr w:type="spellEnd"/>
       <w:r>
         <w:rPr>
           <w:color w:val="4F81BD" w:themeColor="accent1"/>
@@ -738,31 +708,13 @@
           <w:lang w:eastAsia="de-DE"/>
         </w:rPr>
       </w:pPr>
-      <w:proofErr w:type="spellStart"/>
       <w:r>
         <w:rPr>
           <w:color w:val="4F81BD" w:themeColor="accent1"/>
           <w:lang w:eastAsia="de-DE"/>
         </w:rPr>
-        <w:t>Git</w:t>
+        <w:t>Git Repository auf PC Clonen</w:t>
       </w:r>
-      <w:proofErr w:type="spellEnd"/>
-      <w:r>
-        <w:rPr>
-          <w:color w:val="4F81BD" w:themeColor="accent1"/>
-          <w:lang w:eastAsia="de-DE"/>
-        </w:rPr>
-        <w:t xml:space="preserve"> Repository auf PC </w:t>
-      </w:r>
-      <w:proofErr w:type="spellStart"/>
-      <w:r>
-        <w:rPr>
-          <w:color w:val="4F81BD" w:themeColor="accent1"/>
-          <w:lang w:eastAsia="de-DE"/>
-        </w:rPr>
-        <w:t>Clonen</w:t>
-      </w:r>
-      <w:proofErr w:type="spellEnd"/>
     </w:p>
     <w:p>
       <w:pPr>
@@ -797,49 +749,8 @@
           <w:color w:val="4F81BD" w:themeColor="accent1"/>
           <w:lang w:eastAsia="de-DE"/>
         </w:rPr>
-        <w:t xml:space="preserve"> des </w:t>
+        <w:t xml:space="preserve"> des Git Gui repository</w:t>
       </w:r>
-      <w:proofErr w:type="spellStart"/>
-      <w:r>
-        <w:rPr>
-          <w:color w:val="4F81BD" w:themeColor="accent1"/>
-          <w:lang w:eastAsia="de-DE"/>
-        </w:rPr>
-        <w:t>Git</w:t>
-      </w:r>
-      <w:proofErr w:type="spellEnd"/>
-      <w:r>
-        <w:rPr>
-          <w:color w:val="4F81BD" w:themeColor="accent1"/>
-          <w:lang w:eastAsia="de-DE"/>
-        </w:rPr>
-        <w:t xml:space="preserve"> </w:t>
-      </w:r>
-      <w:proofErr w:type="spellStart"/>
-      <w:r>
-        <w:rPr>
-          <w:color w:val="4F81BD" w:themeColor="accent1"/>
-          <w:lang w:eastAsia="de-DE"/>
-        </w:rPr>
-        <w:t>Gui</w:t>
-      </w:r>
-      <w:proofErr w:type="spellEnd"/>
-      <w:r>
-        <w:rPr>
-          <w:color w:val="4F81BD" w:themeColor="accent1"/>
-          <w:lang w:eastAsia="de-DE"/>
-        </w:rPr>
-        <w:t xml:space="preserve"> </w:t>
-      </w:r>
-      <w:proofErr w:type="spellStart"/>
-      <w:r>
-        <w:rPr>
-          <w:color w:val="4F81BD" w:themeColor="accent1"/>
-          <w:lang w:eastAsia="de-DE"/>
-        </w:rPr>
-        <w:t>repository</w:t>
-      </w:r>
-      <w:proofErr w:type="spellEnd"/>
       <w:r>
         <w:rPr>
           <w:color w:val="4F81BD" w:themeColor="accent1"/>
@@ -852,39 +763,7 @@
           <w:color w:val="4F81BD" w:themeColor="accent1"/>
           <w:lang w:eastAsia="de-DE"/>
         </w:rPr>
-        <w:t xml:space="preserve">an einen Pfad kopieren, der kein </w:t>
-      </w:r>
-      <w:proofErr w:type="spellStart"/>
-      <w:r>
-        <w:rPr>
-          <w:color w:val="4F81BD" w:themeColor="accent1"/>
-          <w:lang w:eastAsia="de-DE"/>
-        </w:rPr>
-        <w:t>git</w:t>
-      </w:r>
-      <w:proofErr w:type="spellEnd"/>
-      <w:r>
-        <w:rPr>
-          <w:color w:val="4F81BD" w:themeColor="accent1"/>
-          <w:lang w:eastAsia="de-DE"/>
-        </w:rPr>
-        <w:t xml:space="preserve"> </w:t>
-      </w:r>
-      <w:proofErr w:type="spellStart"/>
-      <w:r>
-        <w:rPr>
-          <w:color w:val="4F81BD" w:themeColor="accent1"/>
-          <w:lang w:eastAsia="de-DE"/>
-        </w:rPr>
-        <w:t>repository</w:t>
-      </w:r>
-      <w:proofErr w:type="spellEnd"/>
-      <w:r>
-        <w:rPr>
-          <w:color w:val="4F81BD" w:themeColor="accent1"/>
-          <w:lang w:eastAsia="de-DE"/>
-        </w:rPr>
-        <w:t xml:space="preserve"> ist</w:t>
+        <w:t>an einen Pfad kopieren, der kein git repository ist</w:t>
       </w:r>
       <w:r>
         <w:rPr>
@@ -1054,7 +933,6 @@
                 <w:iCs/>
               </w:rPr>
             </w:pPr>
-            <w:proofErr w:type="spellStart"/>
             <w:r>
               <w:rPr>
                 <w:i/>
@@ -1062,7 +940,6 @@
               </w:rPr>
               <w:t>GitGui</w:t>
             </w:r>
-            <w:proofErr w:type="spellEnd"/>
           </w:p>
         </w:tc>
       </w:tr>
@@ -1347,6 +1224,13 @@
                 <w:iCs/>
               </w:rPr>
               <w:t>Daniel Greil</w:t>
+            </w:r>
+            <w:r>
+              <w:rPr>
+                <w:i/>
+                <w:iCs/>
+              </w:rPr>
+              <w:t>/Sorusch Afkhami</w:t>
             </w:r>
           </w:p>
         </w:tc>
@@ -1836,23 +1720,7 @@
                 <w:b/>
                 <w:bCs/>
               </w:rPr>
-              <w:t xml:space="preserve">Keine Fehlermeldung- </w:t>
-            </w:r>
-            <w:proofErr w:type="spellStart"/>
-            <w:r>
-              <w:rPr>
-                <w:b/>
-                <w:bCs/>
-              </w:rPr>
-              <w:t>Txtboxen</w:t>
-            </w:r>
-            <w:proofErr w:type="spellEnd"/>
-            <w:r>
-              <w:rPr>
-                <w:b/>
-                <w:bCs/>
-              </w:rPr>
-              <w:t xml:space="preserve"> leer</w:t>
+              <w:t>Keine Fehlermeldung- Txtboxen leer</w:t>
             </w:r>
           </w:p>
         </w:tc>
@@ -2035,37 +1903,12 @@
                 <w:bCs/>
               </w:rPr>
             </w:pPr>
-            <w:proofErr w:type="spellStart"/>
-            <w:r>
-              <w:rPr>
-                <w:b/>
-                <w:bCs/>
-              </w:rPr>
-              <w:t>Git</w:t>
-            </w:r>
-            <w:proofErr w:type="spellEnd"/>
-            <w:r>
-              <w:rPr>
-                <w:b/>
-                <w:bCs/>
-              </w:rPr>
-              <w:t xml:space="preserve"> </w:t>
-            </w:r>
-            <w:proofErr w:type="spellStart"/>
-            <w:r>
-              <w:rPr>
-                <w:b/>
-                <w:bCs/>
-              </w:rPr>
-              <w:t>ordner</w:t>
-            </w:r>
-            <w:proofErr w:type="spellEnd"/>
-            <w:r>
-              <w:rPr>
-                <w:b/>
-                <w:bCs/>
-              </w:rPr>
-              <w:t xml:space="preserve"> auswählen</w:t>
+            <w:r>
+              <w:rPr>
+                <w:b/>
+                <w:bCs/>
+              </w:rPr>
+              <w:t>Git ordner auswählen</w:t>
             </w:r>
           </w:p>
         </w:tc>
@@ -2081,71 +1924,44 @@
                 <w:bCs/>
               </w:rPr>
             </w:pPr>
-            <w:proofErr w:type="spellStart"/>
-            <w:r>
-              <w:rPr>
-                <w:b/>
-                <w:bCs/>
-              </w:rPr>
-              <w:t>Txtbox</w:t>
-            </w:r>
-            <w:proofErr w:type="spellEnd"/>
-            <w:r>
-              <w:rPr>
-                <w:b/>
-                <w:bCs/>
-              </w:rPr>
-              <w:t xml:space="preserve"> Path: Anzeige ganzer Pfad,</w:t>
-            </w:r>
-          </w:p>
-          <w:p>
-            <w:pPr>
-              <w:spacing w:before="40" w:after="40"/>
-              <w:rPr>
-                <w:b/>
-                <w:bCs/>
-              </w:rPr>
-            </w:pPr>
-            <w:proofErr w:type="spellStart"/>
-            <w:r>
-              <w:rPr>
-                <w:b/>
-                <w:bCs/>
-              </w:rPr>
-              <w:t>Txtbox</w:t>
-            </w:r>
-            <w:proofErr w:type="spellEnd"/>
-            <w:r>
-              <w:rPr>
-                <w:b/>
-                <w:bCs/>
-              </w:rPr>
-              <w:t xml:space="preserve"> Repro: Anzeige Repository Name</w:t>
-            </w:r>
-          </w:p>
-          <w:p>
-            <w:pPr>
-              <w:spacing w:before="40" w:after="40"/>
-              <w:rPr>
-                <w:b/>
-                <w:bCs/>
-              </w:rPr>
-            </w:pPr>
-            <w:proofErr w:type="spellStart"/>
-            <w:r>
-              <w:rPr>
-                <w:b/>
-                <w:bCs/>
-              </w:rPr>
-              <w:t>Txtbox</w:t>
-            </w:r>
-            <w:proofErr w:type="spellEnd"/>
-            <w:r>
-              <w:rPr>
-                <w:b/>
-                <w:bCs/>
-              </w:rPr>
-              <w:t xml:space="preserve"> Branch: Branch sollte angezeigt werden </w:t>
+            <w:r>
+              <w:rPr>
+                <w:b/>
+                <w:bCs/>
+              </w:rPr>
+              <w:t>Txtbox Path: Anzeige ganzer Pfad,</w:t>
+            </w:r>
+          </w:p>
+          <w:p>
+            <w:pPr>
+              <w:spacing w:before="40" w:after="40"/>
+              <w:rPr>
+                <w:b/>
+                <w:bCs/>
+              </w:rPr>
+            </w:pPr>
+            <w:r>
+              <w:rPr>
+                <w:b/>
+                <w:bCs/>
+              </w:rPr>
+              <w:t>Txtbox Repro: Anzeige Repository Name</w:t>
+            </w:r>
+          </w:p>
+          <w:p>
+            <w:pPr>
+              <w:spacing w:before="40" w:after="40"/>
+              <w:rPr>
+                <w:b/>
+                <w:bCs/>
+              </w:rPr>
+            </w:pPr>
+            <w:r>
+              <w:rPr>
+                <w:b/>
+                <w:bCs/>
+              </w:rPr>
+              <w:t xml:space="preserve">Txtbox Branch: Branch sollte angezeigt werden </w:t>
             </w:r>
           </w:p>
         </w:tc>
@@ -2229,55 +2045,7 @@
                 <w:b/>
                 <w:bCs/>
               </w:rPr>
-              <w:t xml:space="preserve">Ordner mit </w:t>
-            </w:r>
-            <w:proofErr w:type="spellStart"/>
-            <w:r>
-              <w:rPr>
-                <w:b/>
-                <w:bCs/>
-              </w:rPr>
-              <w:t>files</w:t>
-            </w:r>
-            <w:proofErr w:type="spellEnd"/>
-            <w:r>
-              <w:rPr>
-                <w:b/>
-                <w:bCs/>
-              </w:rPr>
-              <w:t xml:space="preserve"> und kein </w:t>
-            </w:r>
-            <w:proofErr w:type="spellStart"/>
-            <w:r>
-              <w:rPr>
-                <w:b/>
-                <w:bCs/>
-              </w:rPr>
-              <w:t>git</w:t>
-            </w:r>
-            <w:proofErr w:type="spellEnd"/>
-            <w:r>
-              <w:rPr>
-                <w:b/>
-                <w:bCs/>
-              </w:rPr>
-              <w:t xml:space="preserve"> </w:t>
-            </w:r>
-            <w:proofErr w:type="spellStart"/>
-            <w:r>
-              <w:rPr>
-                <w:b/>
-                <w:bCs/>
-              </w:rPr>
-              <w:t>repro</w:t>
-            </w:r>
-            <w:proofErr w:type="spellEnd"/>
-            <w:r>
-              <w:rPr>
-                <w:b/>
-                <w:bCs/>
-              </w:rPr>
-              <w:t xml:space="preserve"> ist</w:t>
+              <w:t>Ordner mit files und kein git repro ist</w:t>
             </w:r>
           </w:p>
         </w:tc>
@@ -2293,127 +2061,59 @@
                 <w:bCs/>
               </w:rPr>
             </w:pPr>
-            <w:proofErr w:type="spellStart"/>
-            <w:r>
-              <w:rPr>
-                <w:b/>
-                <w:bCs/>
-              </w:rPr>
-              <w:t>Txtbox</w:t>
-            </w:r>
-            <w:proofErr w:type="spellEnd"/>
-            <w:r>
-              <w:rPr>
-                <w:b/>
-                <w:bCs/>
-              </w:rPr>
-              <w:t xml:space="preserve"> Path: Anzeige ganzer Pfad,</w:t>
-            </w:r>
-          </w:p>
-          <w:p>
-            <w:pPr>
-              <w:spacing w:before="40" w:after="40"/>
-              <w:rPr>
-                <w:b/>
-                <w:bCs/>
-              </w:rPr>
-            </w:pPr>
-            <w:proofErr w:type="spellStart"/>
-            <w:r>
-              <w:rPr>
-                <w:b/>
-                <w:bCs/>
-              </w:rPr>
-              <w:t>Txtbox</w:t>
-            </w:r>
-            <w:proofErr w:type="spellEnd"/>
-            <w:r>
-              <w:rPr>
-                <w:b/>
-                <w:bCs/>
-              </w:rPr>
-              <w:t xml:space="preserve"> Repro: Anzeige Repository Name</w:t>
-            </w:r>
-          </w:p>
-          <w:p>
-            <w:pPr>
-              <w:spacing w:before="40" w:after="40"/>
-              <w:rPr>
-                <w:b/>
-                <w:bCs/>
-              </w:rPr>
-            </w:pPr>
-            <w:proofErr w:type="spellStart"/>
-            <w:r>
-              <w:rPr>
-                <w:b/>
-                <w:bCs/>
-              </w:rPr>
-              <w:t>Txtbox</w:t>
-            </w:r>
-            <w:proofErr w:type="spellEnd"/>
-            <w:r>
-              <w:rPr>
-                <w:b/>
-                <w:bCs/>
-              </w:rPr>
-              <w:t xml:space="preserve"> Branch: </w:t>
-            </w:r>
-            <w:r>
-              <w:rPr>
-                <w:b/>
-                <w:bCs/>
-              </w:rPr>
-              <w:t xml:space="preserve">Anzeige </w:t>
-            </w:r>
-            <w:proofErr w:type="spellStart"/>
-            <w:r>
-              <w:rPr>
-                <w:b/>
-                <w:bCs/>
-              </w:rPr>
-              <w:t>repro</w:t>
-            </w:r>
-            <w:proofErr w:type="spellEnd"/>
-            <w:r>
-              <w:rPr>
-                <w:b/>
-                <w:bCs/>
-              </w:rPr>
-              <w:t xml:space="preserve"> k</w:t>
-            </w:r>
-            <w:r>
-              <w:rPr>
-                <w:b/>
-                <w:bCs/>
-              </w:rPr>
-              <w:t xml:space="preserve">ein </w:t>
-            </w:r>
-            <w:proofErr w:type="spellStart"/>
-            <w:r>
-              <w:rPr>
-                <w:b/>
-                <w:bCs/>
-              </w:rPr>
-              <w:t>git</w:t>
-            </w:r>
-            <w:proofErr w:type="spellEnd"/>
-            <w:r>
-              <w:rPr>
-                <w:b/>
-                <w:bCs/>
-              </w:rPr>
-              <w:t xml:space="preserve"> </w:t>
-            </w:r>
-            <w:proofErr w:type="spellStart"/>
-            <w:r>
-              <w:rPr>
-                <w:b/>
-                <w:bCs/>
-              </w:rPr>
-              <w:t>projekt</w:t>
-            </w:r>
-            <w:proofErr w:type="spellEnd"/>
+            <w:r>
+              <w:rPr>
+                <w:b/>
+                <w:bCs/>
+              </w:rPr>
+              <w:t>Txtbox Path: Anzeige ganzer Pfad,</w:t>
+            </w:r>
+          </w:p>
+          <w:p>
+            <w:pPr>
+              <w:spacing w:before="40" w:after="40"/>
+              <w:rPr>
+                <w:b/>
+                <w:bCs/>
+              </w:rPr>
+            </w:pPr>
+            <w:r>
+              <w:rPr>
+                <w:b/>
+                <w:bCs/>
+              </w:rPr>
+              <w:t>Txtbox Repro: Anzeige Repository Name</w:t>
+            </w:r>
+          </w:p>
+          <w:p>
+            <w:pPr>
+              <w:spacing w:before="40" w:after="40"/>
+              <w:rPr>
+                <w:b/>
+                <w:bCs/>
+              </w:rPr>
+            </w:pPr>
+            <w:r>
+              <w:rPr>
+                <w:b/>
+                <w:bCs/>
+              </w:rPr>
+              <w:t xml:space="preserve">Txtbox Branch: </w:t>
+            </w:r>
+            <w:r>
+              <w:rPr>
+                <w:b/>
+                <w:bCs/>
+              </w:rPr>
+              <w:t>Anzeige repro k</w:t>
+            </w:r>
+            <w:r>
+              <w:rPr>
+                <w:b/>
+                <w:bCs/>
+              </w:rPr>
+              <w:t>ein git projekt</w:t>
+            </w:r>
           </w:p>
         </w:tc>
         <w:tc>
@@ -2670,35 +2370,7 @@
               <w:rPr>
                 <w:color w:val="008000"/>
               </w:rPr>
-              <w:t xml:space="preserve">Dateien in der </w:t>
-            </w:r>
-            <w:proofErr w:type="spellStart"/>
-            <w:r>
-              <w:rPr>
-                <w:color w:val="008000"/>
-              </w:rPr>
-              <w:t>Listbox</w:t>
-            </w:r>
-            <w:proofErr w:type="spellEnd"/>
-            <w:r>
-              <w:rPr>
-                <w:color w:val="008000"/>
-              </w:rPr>
-              <w:t xml:space="preserve"> </w:t>
-            </w:r>
-            <w:proofErr w:type="spellStart"/>
-            <w:r>
-              <w:rPr>
-                <w:color w:val="008000"/>
-              </w:rPr>
-              <w:t>angezeit</w:t>
-            </w:r>
-            <w:proofErr w:type="spellEnd"/>
-            <w:r>
-              <w:rPr>
-                <w:color w:val="008000"/>
-              </w:rPr>
-              <w:t xml:space="preserve">. </w:t>
+              <w:t xml:space="preserve">Dateien in der Listbox angezeit. </w:t>
             </w:r>
           </w:p>
           <w:p>
@@ -4165,19 +3837,11 @@
               </w:rPr>
               <w:t xml:space="preserve"> </w:t>
             </w:r>
-            <w:proofErr w:type="spellStart"/>
-            <w:r>
-              <w:rPr>
-                <w:color w:val="008000"/>
-              </w:rPr>
-              <w:t>Git</w:t>
-            </w:r>
-            <w:proofErr w:type="spellEnd"/>
-            <w:r>
-              <w:rPr>
-                <w:color w:val="008000"/>
-              </w:rPr>
-              <w:t xml:space="preserve"> Repository Initialisieren</w:t>
+            <w:r>
+              <w:rPr>
+                <w:color w:val="008000"/>
+              </w:rPr>
+              <w:t>Git Repository Initialisieren</w:t>
             </w:r>
             <w:r>
               <w:rPr>
@@ -4237,70 +3901,43 @@
                 <w:color w:val="008000"/>
                 <w:lang w:val="en-US"/>
               </w:rPr>
-              <w:t xml:space="preserve">personal Access Token </w:t>
-            </w:r>
-            <w:proofErr w:type="spellStart"/>
-            <w:r>
-              <w:rPr>
-                <w:color w:val="008000"/>
+              <w:t>personal Access Token erstellen auf Github</w:t>
+            </w:r>
+          </w:p>
+          <w:p>
+            <w:pPr>
+              <w:rPr>
                 <w:lang w:val="en-US"/>
               </w:rPr>
-              <w:t>erstellen</w:t>
-            </w:r>
-            <w:proofErr w:type="spellEnd"/>
+            </w:pPr>
             <w:r>
               <w:rPr>
                 <w:color w:val="008000"/>
                 <w:lang w:val="en-US"/>
               </w:rPr>
-              <w:t xml:space="preserve"> auf </w:t>
-            </w:r>
-            <w:proofErr w:type="spellStart"/>
+              <w:t xml:space="preserve">Settings &gt; Developer Settings &gt; Personal </w:t>
+            </w:r>
             <w:r>
               <w:rPr>
                 <w:color w:val="008000"/>
                 <w:lang w:val="en-US"/>
               </w:rPr>
-              <w:t>Github</w:t>
-            </w:r>
-            <w:proofErr w:type="spellEnd"/>
-          </w:p>
-          <w:p>
-            <w:pPr>
-              <w:rPr>
+              <w:t xml:space="preserve">Access Tokens &gt; Generate New Token &gt; Select Scopes: repo &gt; Access Token </w:t>
+            </w:r>
+            <w:r>
+              <w:rPr>
+                <w:color w:val="008000"/>
                 <w:lang w:val="en-US"/>
               </w:rPr>
-            </w:pPr>
+              <w:t>n</w:t>
+            </w:r>
             <w:r>
               <w:rPr>
                 <w:color w:val="008000"/>
                 <w:lang w:val="en-US"/>
               </w:rPr>
-              <w:t xml:space="preserve">Settings &gt; Developer Settings &gt; Personal </w:t>
-            </w:r>
-            <w:r>
-              <w:rPr>
-                <w:color w:val="008000"/>
-                <w:lang w:val="en-US"/>
-              </w:rPr>
-              <w:t xml:space="preserve">Access Tokens &gt; Generate New Token &gt; Select Scopes: repo &gt; Access Token </w:t>
-            </w:r>
-            <w:proofErr w:type="spellStart"/>
-            <w:r>
-              <w:rPr>
-                <w:color w:val="008000"/>
-                <w:lang w:val="en-US"/>
-              </w:rPr>
-              <w:t>n</w:t>
-            </w:r>
-            <w:r>
-              <w:rPr>
-                <w:color w:val="008000"/>
-                <w:lang w:val="en-US"/>
-              </w:rPr>
               <w:t>otieren</w:t>
             </w:r>
-            <w:proofErr w:type="spellEnd"/>
           </w:p>
         </w:tc>
       </w:tr>
@@ -4490,7 +4127,6 @@
               </w:rPr>
               <w:t xml:space="preserve">Username &amp; Personal Access token Feld leer </w:t>
             </w:r>
-            <w:proofErr w:type="spellStart"/>
             <w:r>
               <w:rPr>
                 <w:b/>
@@ -4499,7 +4135,6 @@
               </w:rPr>
               <w:t>lassen</w:t>
             </w:r>
-            <w:proofErr w:type="spellEnd"/>
             <w:r>
               <w:rPr>
                 <w:b/>
@@ -4522,7 +4157,6 @@
               </w:rPr>
               <w:t>«</w:t>
             </w:r>
-            <w:proofErr w:type="spellStart"/>
             <w:r>
               <w:rPr>
                 <w:b/>
@@ -4535,31 +4169,7 @@
                 <w:b/>
                 <w:bCs/>
               </w:rPr>
-              <w:t>itialise</w:t>
-            </w:r>
-            <w:proofErr w:type="spellEnd"/>
-            <w:r>
-              <w:rPr>
-                <w:b/>
-                <w:bCs/>
-              </w:rPr>
-              <w:t xml:space="preserve"> </w:t>
-            </w:r>
-            <w:proofErr w:type="spellStart"/>
-            <w:r>
-              <w:rPr>
-                <w:b/>
-                <w:bCs/>
-              </w:rPr>
-              <w:t>Git</w:t>
-            </w:r>
-            <w:proofErr w:type="spellEnd"/>
-            <w:r>
-              <w:rPr>
-                <w:b/>
-                <w:bCs/>
-              </w:rPr>
-              <w:t>» drücken</w:t>
+              <w:t>itialise Git» drücken</w:t>
             </w:r>
           </w:p>
         </w:tc>
@@ -4587,31 +4197,7 @@
                 <w:b/>
                 <w:bCs/>
               </w:rPr>
-              <w:t xml:space="preserve">, die sagt, dass </w:t>
-            </w:r>
-            <w:proofErr w:type="spellStart"/>
-            <w:r>
-              <w:rPr>
-                <w:b/>
-                <w:bCs/>
-              </w:rPr>
-              <w:t>login</w:t>
-            </w:r>
-            <w:proofErr w:type="spellEnd"/>
-            <w:r>
-              <w:rPr>
-                <w:b/>
-                <w:bCs/>
-              </w:rPr>
-              <w:t xml:space="preserve"> </w:t>
-            </w:r>
-            <w:proofErr w:type="spellStart"/>
-            <w:r>
-              <w:rPr>
-                <w:b/>
-                <w:bCs/>
-              </w:rPr>
-              <w:t>credent</w:t>
+              <w:t>, die sagt, dass login credent</w:t>
             </w:r>
             <w:r>
               <w:rPr>
@@ -4625,15 +4211,7 @@
                 <w:b/>
                 <w:bCs/>
               </w:rPr>
-              <w:t>ls</w:t>
-            </w:r>
-            <w:proofErr w:type="spellEnd"/>
-            <w:r>
-              <w:rPr>
-                <w:b/>
-                <w:bCs/>
-              </w:rPr>
-              <w:t xml:space="preserve"> fehlen</w:t>
+              <w:t>ls fehlen</w:t>
             </w:r>
           </w:p>
         </w:tc>
@@ -4731,23 +4309,7 @@
                 <w:b/>
                 <w:bCs/>
               </w:rPr>
-              <w:t xml:space="preserve">Username &amp; Personal Access </w:t>
-            </w:r>
-            <w:proofErr w:type="spellStart"/>
-            <w:r>
-              <w:rPr>
-                <w:b/>
-                <w:bCs/>
-              </w:rPr>
-              <w:t>token</w:t>
-            </w:r>
-            <w:proofErr w:type="spellEnd"/>
-            <w:r>
-              <w:rPr>
-                <w:b/>
-                <w:bCs/>
-              </w:rPr>
-              <w:t xml:space="preserve"> ausfüllen. </w:t>
+              <w:t xml:space="preserve">Username &amp; Personal Access token ausfüllen. </w:t>
             </w:r>
             <w:r>
               <w:rPr>
@@ -4763,7 +4325,6 @@
               </w:rPr>
               <w:t>«</w:t>
             </w:r>
-            <w:proofErr w:type="spellStart"/>
             <w:r>
               <w:rPr>
                 <w:b/>
@@ -4776,31 +4337,7 @@
                 <w:b/>
                 <w:bCs/>
               </w:rPr>
-              <w:t>itialise</w:t>
-            </w:r>
-            <w:proofErr w:type="spellEnd"/>
-            <w:r>
-              <w:rPr>
-                <w:b/>
-                <w:bCs/>
-              </w:rPr>
-              <w:t xml:space="preserve"> </w:t>
-            </w:r>
-            <w:proofErr w:type="spellStart"/>
-            <w:r>
-              <w:rPr>
-                <w:b/>
-                <w:bCs/>
-              </w:rPr>
-              <w:t>Git</w:t>
-            </w:r>
-            <w:proofErr w:type="spellEnd"/>
-            <w:r>
-              <w:rPr>
-                <w:b/>
-                <w:bCs/>
-              </w:rPr>
-              <w:t>» drücken</w:t>
+              <w:t>itialise Git» drücken</w:t>
             </w:r>
           </w:p>
         </w:tc>
@@ -4821,39 +4358,7 @@
                 <w:b/>
                 <w:bCs/>
               </w:rPr>
-              <w:t xml:space="preserve">Korrekte </w:t>
-            </w:r>
-            <w:proofErr w:type="spellStart"/>
-            <w:r>
-              <w:rPr>
-                <w:b/>
-                <w:bCs/>
-              </w:rPr>
-              <w:t>initialisierung</w:t>
-            </w:r>
-            <w:proofErr w:type="spellEnd"/>
-            <w:r>
-              <w:rPr>
-                <w:b/>
-                <w:bCs/>
-              </w:rPr>
-              <w:t xml:space="preserve"> von einem </w:t>
-            </w:r>
-            <w:proofErr w:type="spellStart"/>
-            <w:r>
-              <w:rPr>
-                <w:b/>
-                <w:bCs/>
-              </w:rPr>
-              <w:t>Git</w:t>
-            </w:r>
-            <w:proofErr w:type="spellEnd"/>
-            <w:r>
-              <w:rPr>
-                <w:b/>
-                <w:bCs/>
-              </w:rPr>
-              <w:t xml:space="preserve"> Repository</w:t>
+              <w:t>Korrekte initialisierung von einem Git Repository</w:t>
             </w:r>
             <w:r>
               <w:rPr>
@@ -4867,23 +4372,7 @@
                 <w:b/>
                 <w:bCs/>
               </w:rPr>
-              <w:t>«.</w:t>
-            </w:r>
-            <w:proofErr w:type="spellStart"/>
-            <w:r>
-              <w:rPr>
-                <w:b/>
-                <w:bCs/>
-              </w:rPr>
-              <w:t>git</w:t>
-            </w:r>
-            <w:proofErr w:type="spellEnd"/>
-            <w:r>
-              <w:rPr>
-                <w:b/>
-                <w:bCs/>
-              </w:rPr>
-              <w:t>» muss im Ordner vorhanden sein</w:t>
+              <w:t>«.git» muss im Ordner vorhanden sein</w:t>
             </w:r>
             <w:r>
               <w:rPr>
@@ -4906,7 +4395,6 @@
               </w:rPr>
               <w:t xml:space="preserve">. Daten im GitHub und im Lokalem </w:t>
             </w:r>
-            <w:proofErr w:type="spellStart"/>
             <w:r>
               <w:rPr>
                 <w:b/>
@@ -4919,15 +4407,7 @@
                 <w:b/>
                 <w:bCs/>
               </w:rPr>
-              <w:t>it</w:t>
-            </w:r>
-            <w:proofErr w:type="spellEnd"/>
-            <w:r>
-              <w:rPr>
-                <w:b/>
-                <w:bCs/>
-              </w:rPr>
-              <w:t xml:space="preserve"> müssen Identisch sein. </w:t>
+              <w:t xml:space="preserve">it müssen Identisch sein. </w:t>
             </w:r>
           </w:p>
         </w:tc>
@@ -5010,62 +4490,14 @@
                 <w:b/>
                 <w:bCs/>
               </w:rPr>
-              <w:t xml:space="preserve">Pfad wählen, der schon ein </w:t>
-            </w:r>
-            <w:proofErr w:type="spellStart"/>
-            <w:r>
-              <w:rPr>
-                <w:b/>
-                <w:bCs/>
-              </w:rPr>
-              <w:t>git</w:t>
-            </w:r>
-            <w:proofErr w:type="spellEnd"/>
-            <w:r>
-              <w:rPr>
-                <w:b/>
-                <w:bCs/>
-              </w:rPr>
-              <w:t xml:space="preserve"> Repository ist. </w:t>
-            </w:r>
-            <w:r>
-              <w:rPr>
-                <w:b/>
-                <w:bCs/>
-              </w:rPr>
-              <w:t>Auf «</w:t>
-            </w:r>
-            <w:proofErr w:type="spellStart"/>
-            <w:r>
-              <w:rPr>
-                <w:b/>
-                <w:bCs/>
-              </w:rPr>
-              <w:t>Initialise</w:t>
-            </w:r>
-            <w:proofErr w:type="spellEnd"/>
-            <w:r>
-              <w:rPr>
-                <w:b/>
-                <w:bCs/>
-              </w:rPr>
-              <w:t xml:space="preserve"> </w:t>
-            </w:r>
-            <w:proofErr w:type="spellStart"/>
-            <w:r>
-              <w:rPr>
-                <w:b/>
-                <w:bCs/>
-              </w:rPr>
-              <w:t>Git</w:t>
-            </w:r>
-            <w:proofErr w:type="spellEnd"/>
-            <w:r>
-              <w:rPr>
-                <w:b/>
-                <w:bCs/>
-              </w:rPr>
-              <w:t>» drücken</w:t>
+              <w:t xml:space="preserve">Pfad wählen, der schon ein git Repository ist. </w:t>
+            </w:r>
+            <w:r>
+              <w:rPr>
+                <w:b/>
+                <w:bCs/>
+              </w:rPr>
+              <w:t>Auf «Initialise Git» drücken</w:t>
             </w:r>
           </w:p>
         </w:tc>
@@ -5086,23 +4518,7 @@
                 <w:b/>
                 <w:bCs/>
               </w:rPr>
-              <w:t xml:space="preserve">Fehlermeldung, die Sagt, dass Ordner schon ein </w:t>
-            </w:r>
-            <w:proofErr w:type="spellStart"/>
-            <w:r>
-              <w:rPr>
-                <w:b/>
-                <w:bCs/>
-              </w:rPr>
-              <w:t>git</w:t>
-            </w:r>
-            <w:proofErr w:type="spellEnd"/>
-            <w:r>
-              <w:rPr>
-                <w:b/>
-                <w:bCs/>
-              </w:rPr>
-              <w:t xml:space="preserve"> Repository ist. </w:t>
+              <w:t xml:space="preserve">Fehlermeldung, die Sagt, dass Ordner schon ein git Repository ist. </w:t>
             </w:r>
           </w:p>
         </w:tc>
@@ -5603,23 +5019,7 @@
                 <w:b/>
                 <w:bCs/>
               </w:rPr>
-              <w:t xml:space="preserve">Pfad angeben, der gar kein </w:t>
-            </w:r>
-            <w:proofErr w:type="spellStart"/>
-            <w:r>
-              <w:rPr>
-                <w:b/>
-                <w:bCs/>
-              </w:rPr>
-              <w:t>git</w:t>
-            </w:r>
-            <w:proofErr w:type="spellEnd"/>
-            <w:r>
-              <w:rPr>
-                <w:b/>
-                <w:bCs/>
-              </w:rPr>
-              <w:t xml:space="preserve"> Repository ist. </w:t>
+              <w:t xml:space="preserve">Pfad angeben, der gar kein git Repository ist. </w:t>
             </w:r>
             <w:r>
               <w:rPr>
@@ -6258,35 +5658,7 @@
               <w:rPr>
                 <w:color w:val="008000"/>
               </w:rPr>
-              <w:t xml:space="preserve"> </w:t>
-            </w:r>
-            <w:proofErr w:type="spellStart"/>
-            <w:r>
-              <w:rPr>
-                <w:color w:val="008000"/>
-              </w:rPr>
-              <w:t>Git</w:t>
-            </w:r>
-            <w:proofErr w:type="spellEnd"/>
-            <w:r>
-              <w:rPr>
-                <w:color w:val="008000"/>
-              </w:rPr>
-              <w:t xml:space="preserve"> </w:t>
-            </w:r>
-            <w:proofErr w:type="spellStart"/>
-            <w:r>
-              <w:rPr>
-                <w:color w:val="008000"/>
-              </w:rPr>
-              <w:t>History</w:t>
-            </w:r>
-            <w:proofErr w:type="spellEnd"/>
-            <w:r>
-              <w:rPr>
-                <w:color w:val="008000"/>
-              </w:rPr>
-              <w:t xml:space="preserve"> </w:t>
+              <w:t xml:space="preserve"> Git History </w:t>
             </w:r>
             <w:r>
               <w:rPr>
@@ -6524,55 +5896,7 @@
                 <w:b/>
                 <w:bCs/>
               </w:rPr>
-              <w:t xml:space="preserve">Ordner wählen, der kein </w:t>
-            </w:r>
-            <w:proofErr w:type="spellStart"/>
-            <w:r>
-              <w:rPr>
-                <w:b/>
-                <w:bCs/>
-              </w:rPr>
-              <w:t>Git</w:t>
-            </w:r>
-            <w:proofErr w:type="spellEnd"/>
-            <w:r>
-              <w:rPr>
-                <w:b/>
-                <w:bCs/>
-              </w:rPr>
-              <w:t xml:space="preserve"> </w:t>
-            </w:r>
-            <w:proofErr w:type="spellStart"/>
-            <w:r>
-              <w:rPr>
-                <w:b/>
-                <w:bCs/>
-              </w:rPr>
-              <w:t>ordner</w:t>
-            </w:r>
-            <w:proofErr w:type="spellEnd"/>
-            <w:r>
-              <w:rPr>
-                <w:b/>
-                <w:bCs/>
-              </w:rPr>
-              <w:t xml:space="preserve"> ist. Auf «</w:t>
-            </w:r>
-            <w:proofErr w:type="spellStart"/>
-            <w:r>
-              <w:rPr>
-                <w:b/>
-                <w:bCs/>
-              </w:rPr>
-              <w:t>History</w:t>
-            </w:r>
-            <w:proofErr w:type="spellEnd"/>
-            <w:r>
-              <w:rPr>
-                <w:b/>
-                <w:bCs/>
-              </w:rPr>
-              <w:t>» drücken</w:t>
+              <w:t>Ordner wählen, der kein Git ordner ist. Auf «History» drücken</w:t>
             </w:r>
           </w:p>
         </w:tc>
@@ -6600,33 +5924,8 @@
                 <w:b/>
                 <w:bCs/>
               </w:rPr>
-              <w:t xml:space="preserve">, kein </w:t>
-            </w:r>
-            <w:proofErr w:type="spellStart"/>
-            <w:r>
-              <w:rPr>
-                <w:b/>
-                <w:bCs/>
-              </w:rPr>
-              <w:t>git</w:t>
-            </w:r>
-            <w:proofErr w:type="spellEnd"/>
-            <w:r>
-              <w:rPr>
-                <w:b/>
-                <w:bCs/>
-              </w:rPr>
-              <w:t xml:space="preserve"> </w:t>
-            </w:r>
-            <w:proofErr w:type="spellStart"/>
-            <w:r>
-              <w:rPr>
-                <w:b/>
-                <w:bCs/>
-              </w:rPr>
-              <w:t>ordner</w:t>
-            </w:r>
-            <w:proofErr w:type="spellEnd"/>
+              <w:t>, kein git ordner</w:t>
+            </w:r>
           </w:p>
         </w:tc>
         <w:tc>
@@ -6709,23 +6008,7 @@
                 <w:b/>
                 <w:bCs/>
               </w:rPr>
-              <w:t>Ordner wählen, Es nicht gibt. Auf «</w:t>
-            </w:r>
-            <w:proofErr w:type="spellStart"/>
-            <w:r>
-              <w:rPr>
-                <w:b/>
-                <w:bCs/>
-              </w:rPr>
-              <w:t>History</w:t>
-            </w:r>
-            <w:proofErr w:type="spellEnd"/>
-            <w:r>
-              <w:rPr>
-                <w:b/>
-                <w:bCs/>
-              </w:rPr>
-              <w:t>» drücken</w:t>
+              <w:t>Ordner wählen, Es nicht gibt. Auf «History» drücken</w:t>
             </w:r>
           </w:p>
         </w:tc>
@@ -6850,23 +6133,7 @@
                 <w:b/>
                 <w:bCs/>
               </w:rPr>
-              <w:t>Ordner wählen, den es gibt. Auf «</w:t>
-            </w:r>
-            <w:proofErr w:type="spellStart"/>
-            <w:r>
-              <w:rPr>
-                <w:b/>
-                <w:bCs/>
-              </w:rPr>
-              <w:t>History</w:t>
-            </w:r>
-            <w:proofErr w:type="spellEnd"/>
-            <w:r>
-              <w:rPr>
-                <w:b/>
-                <w:bCs/>
-              </w:rPr>
-              <w:t>» drücken</w:t>
+              <w:t>Ordner wählen, den es gibt. Auf «History» drücken</w:t>
             </w:r>
           </w:p>
         </w:tc>
@@ -6882,37 +6149,12 @@
                 <w:bCs/>
               </w:rPr>
             </w:pPr>
-            <w:proofErr w:type="spellStart"/>
-            <w:r>
-              <w:rPr>
-                <w:b/>
-                <w:bCs/>
-              </w:rPr>
-              <w:t>Git</w:t>
-            </w:r>
-            <w:proofErr w:type="spellEnd"/>
-            <w:r>
-              <w:rPr>
-                <w:b/>
-                <w:bCs/>
-              </w:rPr>
-              <w:t xml:space="preserve"> </w:t>
-            </w:r>
-            <w:proofErr w:type="spellStart"/>
-            <w:r>
-              <w:rPr>
-                <w:b/>
-                <w:bCs/>
-              </w:rPr>
-              <w:t>History</w:t>
-            </w:r>
-            <w:proofErr w:type="spellEnd"/>
-            <w:r>
-              <w:rPr>
-                <w:b/>
-                <w:bCs/>
-              </w:rPr>
-              <w:t xml:space="preserve"> wird auf </w:t>
+            <w:r>
+              <w:rPr>
+                <w:b/>
+                <w:bCs/>
+              </w:rPr>
+              <w:t xml:space="preserve">Git History wird auf </w:t>
             </w:r>
             <w:r>
               <w:rPr>
@@ -7048,21 +6290,7 @@
               <w:rPr>
                 <w:color w:val="008000"/>
               </w:rPr>
-              <w:t xml:space="preserve"> </w:t>
-            </w:r>
-            <w:proofErr w:type="spellStart"/>
-            <w:r>
-              <w:rPr>
-                <w:color w:val="008000"/>
-              </w:rPr>
-              <w:t>Git</w:t>
-            </w:r>
-            <w:proofErr w:type="spellEnd"/>
-            <w:r>
-              <w:rPr>
-                <w:color w:val="008000"/>
-              </w:rPr>
-              <w:t xml:space="preserve"> Status anzeigen. </w:t>
+              <w:t xml:space="preserve"> Git Status anzeigen. </w:t>
             </w:r>
           </w:p>
           <w:p>
@@ -7294,39 +6522,7 @@
                 <w:b/>
                 <w:bCs/>
               </w:rPr>
-              <w:t xml:space="preserve">Ordner wählen, der kein </w:t>
-            </w:r>
-            <w:proofErr w:type="spellStart"/>
-            <w:r>
-              <w:rPr>
-                <w:b/>
-                <w:bCs/>
-              </w:rPr>
-              <w:t>Git</w:t>
-            </w:r>
-            <w:proofErr w:type="spellEnd"/>
-            <w:r>
-              <w:rPr>
-                <w:b/>
-                <w:bCs/>
-              </w:rPr>
-              <w:t xml:space="preserve"> </w:t>
-            </w:r>
-            <w:proofErr w:type="spellStart"/>
-            <w:r>
-              <w:rPr>
-                <w:b/>
-                <w:bCs/>
-              </w:rPr>
-              <w:t>ordner</w:t>
-            </w:r>
-            <w:proofErr w:type="spellEnd"/>
-            <w:r>
-              <w:rPr>
-                <w:b/>
-                <w:bCs/>
-              </w:rPr>
-              <w:t xml:space="preserve"> ist. Auf «Status» drücken</w:t>
+              <w:t>Ordner wählen, der kein Git ordner ist. Auf «Status» drücken</w:t>
             </w:r>
           </w:p>
         </w:tc>
@@ -7347,33 +6543,8 @@
                 <w:b/>
                 <w:bCs/>
               </w:rPr>
-              <w:t xml:space="preserve">Fehlermeldung, kein </w:t>
-            </w:r>
-            <w:proofErr w:type="spellStart"/>
-            <w:r>
-              <w:rPr>
-                <w:b/>
-                <w:bCs/>
-              </w:rPr>
-              <w:t>git</w:t>
-            </w:r>
-            <w:proofErr w:type="spellEnd"/>
-            <w:r>
-              <w:rPr>
-                <w:b/>
-                <w:bCs/>
-              </w:rPr>
-              <w:t xml:space="preserve"> </w:t>
-            </w:r>
-            <w:proofErr w:type="spellStart"/>
-            <w:r>
-              <w:rPr>
-                <w:b/>
-                <w:bCs/>
-              </w:rPr>
-              <w:t>ordner</w:t>
-            </w:r>
-            <w:proofErr w:type="spellEnd"/>
+              <w:t>Fehlermeldung, kein git ordner</w:t>
+            </w:r>
           </w:p>
         </w:tc>
         <w:tc>
@@ -7576,21 +6747,12 @@
                 <w:bCs/>
               </w:rPr>
             </w:pPr>
-            <w:proofErr w:type="spellStart"/>
-            <w:r>
-              <w:rPr>
-                <w:b/>
-                <w:bCs/>
-              </w:rPr>
-              <w:t>Git</w:t>
-            </w:r>
-            <w:proofErr w:type="spellEnd"/>
-            <w:r>
-              <w:rPr>
-                <w:b/>
-                <w:bCs/>
-              </w:rPr>
-              <w:t xml:space="preserve"> </w:t>
+            <w:r>
+              <w:rPr>
+                <w:b/>
+                <w:bCs/>
+              </w:rPr>
+              <w:t xml:space="preserve">Git </w:t>
             </w:r>
             <w:r>
               <w:rPr>
@@ -7777,14 +6939,9 @@
       <w:bookmarkStart w:id="11" w:name="_Toc441971812"/>
       <w:bookmarkStart w:id="12" w:name="_Toc276541767"/>
       <w:bookmarkEnd w:id="9"/>
-      <w:proofErr w:type="spellStart"/>
       <w:r>
         <w:lastRenderedPageBreak/>
-        <w:t>Sign</w:t>
-      </w:r>
-      <w:proofErr w:type="spellEnd"/>
-      <w:r>
-        <w:t>-Off</w:t>
+        <w:t>Sign-Off</w:t>
       </w:r>
       <w:bookmarkEnd w:id="11"/>
       <w:bookmarkEnd w:id="12"/>

</xml_diff>